<commit_message>
Add daftar_hadir method to Cetak helper for RapatInternal
</commit_message>
<xml_diff>
--- a/storage/app/public/templates/32Sq1RlqXpn9GNW1JUTmX5kiSih8wLug4pcacciH.docx
+++ b/storage/app/public/templates/32Sq1RlqXpn9GNW1JUTmX5kiSih8wLug4pcacciH.docx
@@ -255,10 +255,9 @@
       <w:r>
         <w:rPr>
           <w:rFonts w:asciiTheme="minorHAnsi" w:hAnsiTheme="minorHAnsi" w:cstheme="minorHAnsi"/>
-          <w:b/>
-          <w:sz w:val="24"/>
-          <w:szCs w:val="24"/>
-          <w:u w:val="single"/>
+          <w:bCs/>
+          <w:sz w:val="24"/>
+          <w:szCs w:val="24"/>
           <w:lang w:val="en-US"/>
         </w:rPr>
         <w:t>Undangan Rapat</w:t>

</xml_diff>

<commit_message>
Add 'hari' field to undangan data and update document template
</commit_message>
<xml_diff>
--- a/storage/app/public/templates/32Sq1RlqXpn9GNW1JUTmX5kiSih8wLug4pcacciH.docx
+++ b/storage/app/public/templates/32Sq1RlqXpn9GNW1JUTmX5kiSih8wLug4pcacciH.docx
@@ -542,6 +542,15 @@
                 <w:lang w:val="en-US"/>
               </w:rPr>
             </w:pPr>
+            <w:r>
+              <w:rPr>
+                <w:rFonts w:asciiTheme="minorHAnsi" w:hAnsiTheme="minorHAnsi" w:cstheme="minorHAnsi"/>
+                <w:sz w:val="24"/>
+                <w:szCs w:val="24"/>
+                <w:lang w:val="en-US"/>
+              </w:rPr>
+              <w:t>${hari}/</w:t>
+            </w:r>
             <w:r>
               <w:rPr>
                 <w:rFonts w:asciiTheme="minorHAnsi" w:hAnsiTheme="minorHAnsi" w:cstheme="minorHAnsi"/>
@@ -1407,7 +1416,7 @@
         </mc:Choice>
         <mc:Fallback>
           <w:pict>
-            <v:line w14:anchorId="75941995" id="Straight Connector 1" o:spid="_x0000_s1026" style="position:absolute;z-index:251660288;visibility:visible;mso-wrap-style:square;mso-width-percent:0;mso-height-percent:0;mso-wrap-distance-left:9pt;mso-wrap-distance-top:0;mso-wrap-distance-right:9pt;mso-wrap-distance-bottom:0;mso-position-horizontal:absolute;mso-position-horizontal-relative:text;mso-position-vertical:absolute;mso-position-vertical-relative:text;mso-width-percent:0;mso-height-percent:0;mso-width-relative:margin;mso-height-relative:margin" from="-3.75pt,10.7pt" to="474pt,10.7pt" o:gfxdata="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" strokecolor="windowText" strokeweight="1.5pt">
+            <v:line w14:anchorId="75941995" id="Straight Connector 1" o:spid="_x0000_s1026" style="position:absolute;z-index:251660288;visibility:visible;mso-wrap-style:square;mso-width-percent:0;mso-height-percent:0;mso-wrap-distance-left:9pt;mso-wrap-distance-top:0;mso-wrap-distance-right:9pt;mso-wrap-distance-bottom:0;mso-position-horizontal:absolute;mso-position-horizontal-relative:text;mso-position-vertical:absolute;mso-position-vertical-relative:text;mso-width-percent:0;mso-height-percent:0;mso-width-relative:margin;mso-height-relative:margin" from="-3.75pt,10.7pt" to="474pt,10.7pt" o:gfxdata="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" strokecolor="windowText" strokeweight="1.5pt">
               <v:stroke joinstyle="miter"/>
             </v:line>
           </w:pict>

</xml_diff>

<commit_message>
Enhance message formatting in KirimUndanganRapat and AnnounceEom actions; add URL encoding for links
</commit_message>
<xml_diff>
--- a/storage/app/public/templates/32Sq1RlqXpn9GNW1JUTmX5kiSih8wLug4pcacciH.docx
+++ b/storage/app/public/templates/32Sq1RlqXpn9GNW1JUTmX5kiSih8wLug4pcacciH.docx
@@ -410,15 +410,6 @@
           <w:lang w:val="en-US"/>
         </w:rPr>
         <w:t xml:space="preserve">Kami mengundang Bapak/Ibu untuk dapat berhadir </w:t>
-      </w:r>
-      <w:r>
-        <w:rPr>
-          <w:rFonts w:asciiTheme="minorHAnsi" w:hAnsiTheme="minorHAnsi" w:cstheme="minorHAnsi"/>
-          <w:sz w:val="24"/>
-          <w:szCs w:val="24"/>
-          <w:lang w:val="en-US"/>
-        </w:rPr>
-        <w:t>:</w:t>
       </w:r>
     </w:p>
     <w:tbl>
@@ -680,7 +671,7 @@
                 <w:szCs w:val="24"/>
                 <w:lang w:val="en-US"/>
               </w:rPr>
-              <w:t xml:space="preserve"> WITA  – selesai</w:t>
+              <w:t xml:space="preserve">   – selesai</w:t>
             </w:r>
           </w:p>
         </w:tc>

</xml_diff>